<commit_message>
Ajuste parte do Pedro
</commit_message>
<xml_diff>
--- a/Arquivos Trabalho ED2/trab ed2/Relatório do Trabalho 1 - ED2.docx
+++ b/Arquivos Trabalho ED2/trab ed2/Relatório do Trabalho 1 - ED2.docx
@@ -1543,6 +1543,7 @@
       <w:pPr>
         <w:jc w:val="both"/>
         <w:rPr>
+          <w:rFonts w:hint="eastAsia"/>
           <w:color w:val="000000"/>
           <w:sz w:val="28"/>
           <w:szCs w:val="28"/>
@@ -1563,6 +1564,7 @@
       <w:pPr>
         <w:jc w:val="both"/>
         <w:rPr>
+          <w:rFonts w:hint="eastAsia"/>
           <w:color w:val="000000"/>
           <w:sz w:val="28"/>
           <w:szCs w:val="28"/>
@@ -9449,7 +9451,52 @@
           <w:sz w:val="28"/>
           <w:szCs w:val="28"/>
         </w:rPr>
-        <w:t>preparação da Parte II, como remoção de espaços extras, remoção de caracteres especiais e separação dos textos dos Tweets em Palavras.</w:t>
+        <w:t>preparação da Parte II, como remoção de espaços extras, remoção de caracteres especiais</w:t>
+      </w:r>
+      <w:r>
+        <w:rPr>
+          <w:sz w:val="28"/>
+          <w:szCs w:val="28"/>
+        </w:rPr>
+        <w:t xml:space="preserve">, ordenação do vetor de </w:t>
+      </w:r>
+      <w:r>
+        <w:rPr>
+          <w:rFonts w:hint="eastAsia"/>
+          <w:sz w:val="28"/>
+          <w:szCs w:val="28"/>
+        </w:rPr>
+        <w:t>freq</w:t>
+      </w:r>
+      <w:r>
+        <w:rPr>
+          <w:rFonts w:hint="eastAsia"/>
+          <w:sz w:val="28"/>
+          <w:szCs w:val="28"/>
+        </w:rPr>
+        <w:t>üê</w:t>
+      </w:r>
+      <w:r>
+        <w:rPr>
+          <w:rFonts w:hint="eastAsia"/>
+          <w:sz w:val="28"/>
+          <w:szCs w:val="28"/>
+        </w:rPr>
+        <w:t>ncia</w:t>
+      </w:r>
+      <w:r>
+        <w:rPr>
+          <w:sz w:val="28"/>
+          <w:szCs w:val="28"/>
+        </w:rPr>
+        <w:t xml:space="preserve"> entre palavras via MergeSort</w:t>
+      </w:r>
+      <w:r>
+        <w:rPr>
+          <w:sz w:val="28"/>
+          <w:szCs w:val="28"/>
+        </w:rPr>
+        <w:t xml:space="preserve"> e separação dos textos dos Tweets em Palavras.</w:t>
       </w:r>
     </w:p>
     <w:p>

</xml_diff>